<commit_message>
Járat, légitársaság, reptér, repülőtér CRUD, Járat keresés, Booking, képfeltöltés
</commit_message>
<xml_diff>
--- a/SSADMsablon.docx
+++ b/SSADMsablon.docx
@@ -175,6 +175,7 @@
       <w:pPr>
         <w:rPr>
           <w:color w:val="FF0000"/>
+          <w:lang w:val="hu-HU"/>
         </w:rPr>
       </w:pPr>
       <w:r>
@@ -183,6 +184,28 @@
           <w:lang w:val="hu-HU"/>
         </w:rPr>
         <w:t>Csapattagok és a rájuk osztott feladatok felsorolása.</w:t>
+      </w:r>
+    </w:p>
+    <w:p>
+      <w:pPr>
+        <w:rPr>
+          <w:color w:val="FF0000"/>
+          <w:lang w:val="hu-HU"/>
+        </w:rPr>
+      </w:pPr>
+    </w:p>
+    <w:p>
+      <w:pPr>
+        <w:rPr>
+          <w:color w:val="FF0000"/>
+        </w:rPr>
+      </w:pPr>
+      <w:r>
+        <w:rPr>
+          <w:color w:val="FF0000"/>
+          <w:lang w:val="hu-HU"/>
+        </w:rPr>
+        <w:t>A DATE FORMÁTUMOKAT MEG KELL KÉRDEZNI PLUSSZ AZ AUTOINCREMENT ÉRTÉKET HOGY KELL BEÁLLÍTANI</w:t>
       </w:r>
     </w:p>
     <w:p>
@@ -821,6 +844,7 @@
       </w:pPr>
       <w:proofErr w:type="spellStart"/>
       <w:r>
+        <w:lastRenderedPageBreak/>
         <w:t>Egyedmodell</w:t>
       </w:r>
       <w:proofErr w:type="spellEnd"/>
@@ -848,7 +872,6 @@
           <w:color w:val="FF0000"/>
           <w:lang w:val="hu-HU" w:eastAsia="hu-HU"/>
         </w:rPr>
-        <w:lastRenderedPageBreak/>
         <w:drawing>
           <wp:inline distT="0" distB="0" distL="0" distR="0" wp14:anchorId="16FC0341" wp14:editId="02AA415F">
             <wp:extent cx="2724150" cy="5438775"/>
@@ -2610,21 +2633,7 @@
         <w:rPr>
           <w:color w:val="000000"/>
         </w:rPr>
-        <w:t xml:space="preserve"> </w:t>
-      </w:r>
-      <w:proofErr w:type="gramStart"/>
-      <w:r>
-        <w:rPr>
-          <w:color w:val="000000"/>
-        </w:rPr>
-        <w:t>1:N</w:t>
-      </w:r>
-      <w:proofErr w:type="gramEnd"/>
-      <w:r>
-        <w:rPr>
-          <w:color w:val="000000"/>
-        </w:rPr>
-        <w:t xml:space="preserve"> </w:t>
+        <w:t xml:space="preserve"> 1:N </w:t>
       </w:r>
       <w:proofErr w:type="spellStart"/>
       <w:r>
@@ -2865,7 +2874,6 @@
         <w:t xml:space="preserve">: </w:t>
       </w:r>
       <w:proofErr w:type="spellStart"/>
-      <w:proofErr w:type="gramStart"/>
       <w:r>
         <w:rPr>
           <w:color w:val="000000"/>
@@ -2879,7 +2887,6 @@
         </w:rPr>
         <w:t>(</w:t>
       </w:r>
-      <w:proofErr w:type="gramEnd"/>
       <w:r>
         <w:rPr>
           <w:color w:val="000000"/>
@@ -3125,7 +3132,6 @@
         <w:t xml:space="preserve"> N:M </w:t>
       </w:r>
       <w:proofErr w:type="spellStart"/>
-      <w:proofErr w:type="gramStart"/>
       <w:r>
         <w:rPr>
           <w:color w:val="000000"/>
@@ -3137,14 +3143,7 @@
         <w:rPr>
           <w:color w:val="000000"/>
         </w:rPr>
-        <w:t xml:space="preserve"> ,</w:t>
-      </w:r>
-      <w:proofErr w:type="gramEnd"/>
-      <w:r>
-        <w:rPr>
-          <w:color w:val="000000"/>
-        </w:rPr>
-        <w:t xml:space="preserve"> </w:t>
+        <w:t xml:space="preserve"> , </w:t>
       </w:r>
       <w:proofErr w:type="spellStart"/>
       <w:r>
@@ -3287,7 +3286,6 @@
         </w:rPr>
       </w:pPr>
       <w:proofErr w:type="spellStart"/>
-      <w:proofErr w:type="gramStart"/>
       <w:r>
         <w:rPr>
           <w:color w:val="000000"/>
@@ -3301,7 +3299,6 @@
         </w:rPr>
         <w:t>(</w:t>
       </w:r>
-      <w:proofErr w:type="gramEnd"/>
       <w:r>
         <w:rPr>
           <w:color w:val="000000"/>
@@ -5214,7 +5211,14 @@
                 <w:rFonts w:eastAsia="Times New Roman"/>
                 <w:lang w:val="hu-HU"/>
               </w:rPr>
-              <w:t>40)</w:t>
+              <w:t>70</w:t>
+            </w:r>
+            <w:r>
+              <w:rPr>
+                <w:rFonts w:eastAsia="Times New Roman"/>
+                <w:lang w:val="hu-HU"/>
+              </w:rPr>
+              <w:t>)</w:t>
             </w:r>
           </w:p>
         </w:tc>
@@ -7358,14 +7362,7 @@
                 <w:rFonts w:eastAsia="Times New Roman"/>
                 <w:lang w:val="hu-HU"/>
               </w:rPr>
-              <w:t>70</w:t>
-            </w:r>
-            <w:r>
-              <w:rPr>
-                <w:rFonts w:eastAsia="Times New Roman"/>
-                <w:lang w:val="hu-HU"/>
-              </w:rPr>
-              <w:t>)</w:t>
+              <w:t>70)</w:t>
             </w:r>
           </w:p>
         </w:tc>
@@ -7486,14 +7483,7 @@
                 <w:rFonts w:eastAsia="Times New Roman"/>
                 <w:lang w:val="hu-HU"/>
               </w:rPr>
-              <w:t xml:space="preserve">A </w:t>
-            </w:r>
-            <w:r>
-              <w:rPr>
-                <w:rFonts w:eastAsia="Times New Roman"/>
-                <w:lang w:val="hu-HU"/>
-              </w:rPr>
-              <w:t xml:space="preserve">felhasználó </w:t>
+              <w:t xml:space="preserve">A felhasználó </w:t>
             </w:r>
             <w:proofErr w:type="spellStart"/>
             <w:r>
@@ -7825,14 +7815,7 @@
                 <w:rFonts w:eastAsia="Times New Roman"/>
                 <w:lang w:val="hu-HU"/>
               </w:rPr>
-              <w:t xml:space="preserve">A </w:t>
-            </w:r>
-            <w:r>
-              <w:rPr>
-                <w:rFonts w:eastAsia="Times New Roman"/>
-                <w:lang w:val="hu-HU"/>
-              </w:rPr>
-              <w:t>légitársaság neve</w:t>
+              <w:t>A légitársaság neve</w:t>
             </w:r>
           </w:p>
         </w:tc>
@@ -8269,14 +8252,7 @@
                 <w:rFonts w:eastAsia="Times New Roman"/>
                 <w:lang w:val="hu-HU"/>
               </w:rPr>
-              <w:t>40</w:t>
-            </w:r>
-            <w:r>
-              <w:rPr>
-                <w:rFonts w:eastAsia="Times New Roman"/>
-                <w:lang w:val="hu-HU"/>
-              </w:rPr>
-              <w:t>)</w:t>
+              <w:t>40)</w:t>
             </w:r>
           </w:p>
         </w:tc>

</xml_diff>